<commit_message>
reup bai tap ngay 1-3
</commit_message>
<xml_diff>
--- a/module1/ss3_mo_ta_thuat_toan_pseudo_code_and_flowchart/bai_tap/Mo_Ta_Thuat_Toan_Tim_Gia_Tri_Lon_Nhat.docx
+++ b/module1/ss3_mo_ta_thuat_toan_pseudo_code_and_flowchart/bai_tap/Mo_Ta_Thuat_Toan_Tim_Gia_Tri_Lon_Nhat.docx
@@ -268,8 +268,6 @@
         </w:rPr>
         <w:t>INPUT a, b, c</w:t>
       </w:r>
-      <w:bookmarkStart w:id="0" w:name="_GoBack"/>
-      <w:bookmarkEnd w:id="0"/>
     </w:p>
     <w:p>
       <w:pPr>
@@ -581,277 +579,6 @@
     <w:p>
       <w:pPr>
         <w:spacing w:after="0"/>
-        <w:ind w:firstLine="720"/>
-        <w:rPr>
-          <w:rFonts w:ascii="Times New Roman" w:hAnsi="Times New Roman" w:cs="Times New Roman"/>
-          <w:lang w:val="en-US"/>
-        </w:rPr>
-      </w:pPr>
-    </w:p>
-    <w:p>
-      <w:pPr>
-        <w:spacing w:after="0"/>
-        <w:ind w:firstLine="720"/>
-        <w:rPr>
-          <w:rFonts w:ascii="Times New Roman" w:hAnsi="Times New Roman" w:cs="Times New Roman"/>
-          <w:lang w:val="en-US"/>
-        </w:rPr>
-      </w:pPr>
-    </w:p>
-    <w:p>
-      <w:pPr>
-        <w:spacing w:after="0"/>
-        <w:ind w:firstLine="720"/>
-        <w:rPr>
-          <w:rFonts w:ascii="Times New Roman" w:hAnsi="Times New Roman" w:cs="Times New Roman"/>
-          <w:lang w:val="en-US"/>
-        </w:rPr>
-      </w:pPr>
-    </w:p>
-    <w:p>
-      <w:pPr>
-        <w:spacing w:after="0"/>
-        <w:ind w:firstLine="720"/>
-        <w:rPr>
-          <w:rFonts w:ascii="Times New Roman" w:hAnsi="Times New Roman" w:cs="Times New Roman"/>
-          <w:lang w:val="en-US"/>
-        </w:rPr>
-      </w:pPr>
-    </w:p>
-    <w:p>
-      <w:pPr>
-        <w:spacing w:after="0"/>
-        <w:ind w:firstLine="720"/>
-        <w:rPr>
-          <w:rFonts w:ascii="Times New Roman" w:hAnsi="Times New Roman" w:cs="Times New Roman"/>
-          <w:lang w:val="en-US"/>
-        </w:rPr>
-      </w:pPr>
-    </w:p>
-    <w:p>
-      <w:pPr>
-        <w:spacing w:after="0"/>
-        <w:ind w:firstLine="720"/>
-        <w:rPr>
-          <w:rFonts w:ascii="Times New Roman" w:hAnsi="Times New Roman" w:cs="Times New Roman"/>
-          <w:lang w:val="en-US"/>
-        </w:rPr>
-      </w:pPr>
-    </w:p>
-    <w:p>
-      <w:pPr>
-        <w:spacing w:after="0"/>
-        <w:ind w:firstLine="720"/>
-        <w:rPr>
-          <w:rFonts w:ascii="Times New Roman" w:hAnsi="Times New Roman" w:cs="Times New Roman"/>
-          <w:lang w:val="en-US"/>
-        </w:rPr>
-      </w:pPr>
-    </w:p>
-    <w:p>
-      <w:pPr>
-        <w:spacing w:after="0"/>
-        <w:ind w:firstLine="720"/>
-        <w:rPr>
-          <w:rFonts w:ascii="Times New Roman" w:hAnsi="Times New Roman" w:cs="Times New Roman"/>
-          <w:lang w:val="en-US"/>
-        </w:rPr>
-      </w:pPr>
-    </w:p>
-    <w:p>
-      <w:pPr>
-        <w:spacing w:after="0"/>
-        <w:ind w:firstLine="720"/>
-        <w:rPr>
-          <w:rFonts w:ascii="Times New Roman" w:hAnsi="Times New Roman" w:cs="Times New Roman"/>
-          <w:lang w:val="en-US"/>
-        </w:rPr>
-      </w:pPr>
-    </w:p>
-    <w:p>
-      <w:pPr>
-        <w:spacing w:after="0"/>
-        <w:ind w:firstLine="720"/>
-        <w:rPr>
-          <w:rFonts w:ascii="Times New Roman" w:hAnsi="Times New Roman" w:cs="Times New Roman"/>
-          <w:lang w:val="en-US"/>
-        </w:rPr>
-      </w:pPr>
-    </w:p>
-    <w:p>
-      <w:pPr>
-        <w:spacing w:after="0"/>
-        <w:ind w:firstLine="720"/>
-        <w:rPr>
-          <w:rFonts w:ascii="Times New Roman" w:hAnsi="Times New Roman" w:cs="Times New Roman"/>
-          <w:lang w:val="en-US"/>
-        </w:rPr>
-      </w:pPr>
-    </w:p>
-    <w:p>
-      <w:pPr>
-        <w:spacing w:after="0"/>
-        <w:ind w:firstLine="720"/>
-        <w:rPr>
-          <w:rFonts w:ascii="Times New Roman" w:hAnsi="Times New Roman" w:cs="Times New Roman"/>
-          <w:lang w:val="en-US"/>
-        </w:rPr>
-      </w:pPr>
-    </w:p>
-    <w:p>
-      <w:pPr>
-        <w:spacing w:after="0"/>
-        <w:ind w:firstLine="720"/>
-        <w:rPr>
-          <w:rFonts w:ascii="Times New Roman" w:hAnsi="Times New Roman" w:cs="Times New Roman"/>
-          <w:lang w:val="en-US"/>
-        </w:rPr>
-      </w:pPr>
-    </w:p>
-    <w:p>
-      <w:pPr>
-        <w:spacing w:after="0"/>
-        <w:ind w:firstLine="720"/>
-        <w:rPr>
-          <w:rFonts w:ascii="Times New Roman" w:hAnsi="Times New Roman" w:cs="Times New Roman"/>
-          <w:lang w:val="en-US"/>
-        </w:rPr>
-      </w:pPr>
-    </w:p>
-    <w:p>
-      <w:pPr>
-        <w:spacing w:after="0"/>
-        <w:ind w:firstLine="720"/>
-        <w:rPr>
-          <w:rFonts w:ascii="Times New Roman" w:hAnsi="Times New Roman" w:cs="Times New Roman"/>
-          <w:lang w:val="en-US"/>
-        </w:rPr>
-      </w:pPr>
-    </w:p>
-    <w:p>
-      <w:pPr>
-        <w:spacing w:after="0"/>
-        <w:ind w:firstLine="720"/>
-        <w:rPr>
-          <w:rFonts w:ascii="Times New Roman" w:hAnsi="Times New Roman" w:cs="Times New Roman"/>
-          <w:lang w:val="en-US"/>
-        </w:rPr>
-      </w:pPr>
-    </w:p>
-    <w:p>
-      <w:pPr>
-        <w:spacing w:after="0"/>
-        <w:ind w:firstLine="720"/>
-        <w:rPr>
-          <w:rFonts w:ascii="Times New Roman" w:hAnsi="Times New Roman" w:cs="Times New Roman"/>
-          <w:lang w:val="en-US"/>
-        </w:rPr>
-      </w:pPr>
-    </w:p>
-    <w:p>
-      <w:pPr>
-        <w:spacing w:after="0"/>
-        <w:ind w:firstLine="720"/>
-        <w:rPr>
-          <w:rFonts w:ascii="Times New Roman" w:hAnsi="Times New Roman" w:cs="Times New Roman"/>
-          <w:lang w:val="en-US"/>
-        </w:rPr>
-      </w:pPr>
-    </w:p>
-    <w:p>
-      <w:pPr>
-        <w:spacing w:after="0"/>
-        <w:ind w:firstLine="720"/>
-        <w:rPr>
-          <w:rFonts w:ascii="Times New Roman" w:hAnsi="Times New Roman" w:cs="Times New Roman"/>
-          <w:lang w:val="en-US"/>
-        </w:rPr>
-      </w:pPr>
-    </w:p>
-    <w:p>
-      <w:pPr>
-        <w:spacing w:after="0"/>
-        <w:ind w:firstLine="720"/>
-        <w:rPr>
-          <w:rFonts w:ascii="Times New Roman" w:hAnsi="Times New Roman" w:cs="Times New Roman"/>
-          <w:lang w:val="en-US"/>
-        </w:rPr>
-      </w:pPr>
-    </w:p>
-    <w:p>
-      <w:pPr>
-        <w:spacing w:after="0"/>
-        <w:ind w:firstLine="720"/>
-        <w:rPr>
-          <w:rFonts w:ascii="Times New Roman" w:hAnsi="Times New Roman" w:cs="Times New Roman"/>
-          <w:lang w:val="en-US"/>
-        </w:rPr>
-      </w:pPr>
-    </w:p>
-    <w:p>
-      <w:pPr>
-        <w:spacing w:after="0"/>
-        <w:ind w:firstLine="720"/>
-        <w:rPr>
-          <w:rFonts w:ascii="Times New Roman" w:hAnsi="Times New Roman" w:cs="Times New Roman"/>
-          <w:lang w:val="en-US"/>
-        </w:rPr>
-      </w:pPr>
-    </w:p>
-    <w:p>
-      <w:pPr>
-        <w:spacing w:after="0"/>
-        <w:ind w:firstLine="720"/>
-        <w:rPr>
-          <w:rFonts w:ascii="Times New Roman" w:hAnsi="Times New Roman" w:cs="Times New Roman"/>
-          <w:lang w:val="en-US"/>
-        </w:rPr>
-      </w:pPr>
-    </w:p>
-    <w:p>
-      <w:pPr>
-        <w:spacing w:after="0"/>
-        <w:ind w:firstLine="720"/>
-        <w:rPr>
-          <w:rFonts w:ascii="Times New Roman" w:hAnsi="Times New Roman" w:cs="Times New Roman"/>
-          <w:lang w:val="en-US"/>
-        </w:rPr>
-      </w:pPr>
-    </w:p>
-    <w:p>
-      <w:pPr>
-        <w:spacing w:after="0"/>
-        <w:ind w:firstLine="720"/>
-        <w:rPr>
-          <w:rFonts w:ascii="Times New Roman" w:hAnsi="Times New Roman" w:cs="Times New Roman"/>
-          <w:lang w:val="en-US"/>
-        </w:rPr>
-      </w:pPr>
-    </w:p>
-    <w:p>
-      <w:pPr>
-        <w:spacing w:after="0"/>
-        <w:ind w:firstLine="720"/>
-        <w:rPr>
-          <w:rFonts w:ascii="Times New Roman" w:hAnsi="Times New Roman" w:cs="Times New Roman"/>
-          <w:lang w:val="en-US"/>
-        </w:rPr>
-      </w:pPr>
-    </w:p>
-    <w:p>
-      <w:pPr>
-        <w:spacing w:after="0"/>
-        <w:ind w:firstLine="720"/>
-        <w:rPr>
-          <w:rFonts w:ascii="Times New Roman" w:hAnsi="Times New Roman" w:cs="Times New Roman"/>
-          <w:lang w:val="en-US"/>
-        </w:rPr>
-      </w:pPr>
-    </w:p>
-    <w:p>
-      <w:pPr>
-        <w:spacing w:after="0"/>
-        <w:ind w:firstLine="720"/>
         <w:rPr>
           <w:rFonts w:ascii="Times New Roman" w:hAnsi="Times New Roman" w:cs="Times New Roman"/>
           <w:lang w:val="en-US"/>
@@ -884,7 +611,6 @@
           <w:szCs w:val="28"/>
           <w:lang w:val="en-US"/>
         </w:rPr>
-        <w:lastRenderedPageBreak/>
         <w:t>Flowchart:</w:t>
       </w:r>
     </w:p>
@@ -908,7 +634,7 @@
           <w:tab w:val="left" w:pos="0"/>
         </w:tabs>
         <w:spacing w:after="0"/>
-        <w:ind w:firstLine="270"/>
+        <w:ind w:firstLine="1710"/>
         <w:rPr>
           <w:rFonts w:ascii="Times New Roman" w:hAnsi="Times New Roman" w:cs="Times New Roman"/>
           <w:sz w:val="28"/>
@@ -926,9 +652,9 @@
         </w:rPr>
         <w:drawing>
           <wp:inline distT="0" distB="0" distL="0" distR="0">
-            <wp:extent cx="5943600" cy="4813300"/>
-            <wp:effectExtent l="0" t="0" r="0" b="6350"/>
-            <wp:docPr id="1" name="Picture 1"/>
+            <wp:extent cx="3725733" cy="4381500"/>
+            <wp:effectExtent l="0" t="0" r="8255" b="0"/>
+            <wp:docPr id="2" name="Picture 2"/>
             <wp:cNvGraphicFramePr>
               <a:graphicFrameLocks xmlns:a="http://schemas.openxmlformats.org/drawingml/2006/main" noChangeAspect="1"/>
             </wp:cNvGraphicFramePr>
@@ -936,7 +662,7 @@
               <a:graphicData uri="http://schemas.openxmlformats.org/drawingml/2006/picture">
                 <pic:pic xmlns:pic="http://schemas.openxmlformats.org/drawingml/2006/picture">
                   <pic:nvPicPr>
-                    <pic:cNvPr id="0" name="adadadada.png"/>
+                    <pic:cNvPr id="0" name="Untitled Diagram.drawio.png"/>
                     <pic:cNvPicPr/>
                   </pic:nvPicPr>
                   <pic:blipFill>
@@ -954,7 +680,7 @@
                   <pic:spPr>
                     <a:xfrm>
                       <a:off x="0" y="0"/>
-                      <a:ext cx="5943600" cy="4813300"/>
+                      <a:ext cx="3724275" cy="4379786"/>
                     </a:xfrm>
                     <a:prstGeom prst="rect">
                       <a:avLst/>
@@ -966,6 +692,8 @@
           </wp:inline>
         </w:drawing>
       </w:r>
+      <w:bookmarkStart w:id="0" w:name="_GoBack"/>
+      <w:bookmarkEnd w:id="0"/>
     </w:p>
     <w:sectPr>
       <w:pgSz w:w="12240" w:h="15840"/>

</xml_diff>